<commit_message>
Finished moving use case tables to word doc
</commit_message>
<xml_diff>
--- a/usecasestable.docx
+++ b/usecasestable.docx
@@ -4693,9 +4693,15 @@
                 <w:right w:val="nil"/>
                 <w:between w:val="nil"/>
               </w:pBdr>
-              <w:spacing w:line="240" w:lineRule="auto"/>
-              <w:jc w:val="center"/>
-            </w:pPr>
+              <w:tabs>
+                <w:tab w:val="left" w:pos="3948"/>
+              </w:tabs>
+              <w:spacing w:line="240" w:lineRule="auto"/>
+              <w:jc w:val="center"/>
+            </w:pPr>
+            <w:r>
+              <w:t>Input check in time</w:t>
+            </w:r>
           </w:p>
         </w:tc>
       </w:tr>
@@ -4753,6 +4759,9 @@
               <w:spacing w:line="240" w:lineRule="auto"/>
               <w:jc w:val="center"/>
             </w:pPr>
+            <w:r>
+              <w:t>Employee</w:t>
+            </w:r>
           </w:p>
         </w:tc>
         <w:tc>
@@ -4808,6 +4817,9 @@
               <w:spacing w:line="240" w:lineRule="auto"/>
               <w:jc w:val="center"/>
             </w:pPr>
+            <w:r>
+              <w:t>-</w:t>
+            </w:r>
           </w:p>
         </w:tc>
       </w:tr>
@@ -4869,6 +4881,9 @@
               <w:spacing w:line="240" w:lineRule="auto"/>
               <w:jc w:val="center"/>
             </w:pPr>
+            <w:r>
+              <w:t>Employee selects time to check in at work</w:t>
+            </w:r>
           </w:p>
         </w:tc>
       </w:tr>
@@ -4927,9 +4942,15 @@
                 <w:right w:val="nil"/>
                 <w:between w:val="nil"/>
               </w:pBdr>
-              <w:spacing w:line="240" w:lineRule="auto"/>
-              <w:jc w:val="center"/>
-            </w:pPr>
+              <w:tabs>
+                <w:tab w:val="left" w:pos="4512"/>
+              </w:tabs>
+              <w:spacing w:line="240" w:lineRule="auto"/>
+              <w:jc w:val="center"/>
+            </w:pPr>
+            <w:r>
+              <w:t>Pressing "Check in" button</w:t>
+            </w:r>
           </w:p>
         </w:tc>
       </w:tr>
@@ -4988,9 +5009,15 @@
                 <w:right w:val="nil"/>
                 <w:between w:val="nil"/>
               </w:pBdr>
-              <w:spacing w:line="240" w:lineRule="auto"/>
-              <w:jc w:val="center"/>
-            </w:pPr>
+              <w:tabs>
+                <w:tab w:val="left" w:pos="2952"/>
+              </w:tabs>
+              <w:spacing w:line="240" w:lineRule="auto"/>
+              <w:jc w:val="center"/>
+            </w:pPr>
+            <w:r>
+              <w:t>Employee is logged in</w:t>
+            </w:r>
           </w:p>
         </w:tc>
       </w:tr>
@@ -5052,6 +5079,9 @@
               <w:spacing w:line="240" w:lineRule="auto"/>
               <w:jc w:val="center"/>
             </w:pPr>
+            <w:r>
+              <w:t>Employee is now active</w:t>
+            </w:r>
           </w:p>
         </w:tc>
       </w:tr>
@@ -5110,9 +5140,15 @@
                 <w:right w:val="nil"/>
                 <w:between w:val="nil"/>
               </w:pBdr>
-              <w:spacing w:line="240" w:lineRule="auto"/>
-              <w:jc w:val="center"/>
-            </w:pPr>
+              <w:tabs>
+                <w:tab w:val="left" w:pos="2940"/>
+              </w:tabs>
+              <w:spacing w:line="240" w:lineRule="auto"/>
+              <w:jc w:val="center"/>
+            </w:pPr>
+            <w:r>
+              <w:t>1. Employee clicks "Check in" button from his window</w:t>
+            </w:r>
           </w:p>
         </w:tc>
       </w:tr>
@@ -5174,6 +5210,9 @@
               <w:spacing w:line="240" w:lineRule="auto"/>
               <w:jc w:val="center"/>
             </w:pPr>
+            <w:r>
+              <w:t>-</w:t>
+            </w:r>
           </w:p>
         </w:tc>
       </w:tr>
@@ -5235,10 +5274,19 @@
               <w:spacing w:line="240" w:lineRule="auto"/>
               <w:jc w:val="center"/>
             </w:pPr>
+            <w:r>
+              <w:t>-</w:t>
+            </w:r>
           </w:p>
         </w:tc>
       </w:tr>
     </w:tbl>
+    <w:p>
+      <w:pPr>
+        <w:ind w:left="360"/>
+        <w:jc w:val="center"/>
+      </w:pPr>
+    </w:p>
     <w:p>
       <w:pPr>
         <w:ind w:left="360"/>
@@ -5267,6 +5315,7 @@
         <w:jc w:val="center"/>
       </w:pPr>
       <w:r>
+        <w:lastRenderedPageBreak/>
         <w:t>Finish task</w:t>
       </w:r>
     </w:p>
@@ -5312,7 +5361,6 @@
               <w:jc w:val="center"/>
             </w:pPr>
             <w:r>
-              <w:lastRenderedPageBreak/>
               <w:t>ID and name</w:t>
             </w:r>
           </w:p>
@@ -5342,6 +5390,9 @@
               <w:spacing w:line="240" w:lineRule="auto"/>
               <w:jc w:val="center"/>
             </w:pPr>
+            <w:r>
+              <w:t>Finish task</w:t>
+            </w:r>
           </w:p>
         </w:tc>
       </w:tr>
@@ -5399,6 +5450,9 @@
               <w:spacing w:line="240" w:lineRule="auto"/>
               <w:jc w:val="center"/>
             </w:pPr>
+            <w:r>
+              <w:t>Employee</w:t>
+            </w:r>
           </w:p>
         </w:tc>
         <w:tc>
@@ -5454,6 +5508,9 @@
               <w:spacing w:line="240" w:lineRule="auto"/>
               <w:jc w:val="center"/>
             </w:pPr>
+            <w:r>
+              <w:t>-</w:t>
+            </w:r>
           </w:p>
         </w:tc>
       </w:tr>
@@ -5515,6 +5572,9 @@
               <w:spacing w:line="240" w:lineRule="auto"/>
               <w:jc w:val="center"/>
             </w:pPr>
+            <w:r>
+              <w:t>Employee selects task to mark as finished</w:t>
+            </w:r>
           </w:p>
         </w:tc>
       </w:tr>
@@ -5573,9 +5633,15 @@
                 <w:right w:val="nil"/>
                 <w:between w:val="nil"/>
               </w:pBdr>
-              <w:spacing w:line="240" w:lineRule="auto"/>
-              <w:jc w:val="center"/>
-            </w:pPr>
+              <w:tabs>
+                <w:tab w:val="left" w:pos="2808"/>
+              </w:tabs>
+              <w:spacing w:line="240" w:lineRule="auto"/>
+              <w:jc w:val="center"/>
+            </w:pPr>
+            <w:r>
+              <w:t>Pressing "Mark as finished" button</w:t>
+            </w:r>
           </w:p>
         </w:tc>
       </w:tr>
@@ -5637,6 +5703,9 @@
               <w:spacing w:line="240" w:lineRule="auto"/>
               <w:jc w:val="center"/>
             </w:pPr>
+            <w:r>
+              <w:t>Employee is logged in</w:t>
+            </w:r>
           </w:p>
         </w:tc>
       </w:tr>
@@ -5698,6 +5767,9 @@
               <w:spacing w:line="240" w:lineRule="auto"/>
               <w:jc w:val="center"/>
             </w:pPr>
+            <w:r>
+              <w:t>Task is no longer displayed in task window</w:t>
+            </w:r>
           </w:p>
         </w:tc>
       </w:tr>
@@ -5756,9 +5828,55 @@
                 <w:right w:val="nil"/>
                 <w:between w:val="nil"/>
               </w:pBdr>
-              <w:spacing w:line="240" w:lineRule="auto"/>
-              <w:jc w:val="center"/>
-            </w:pPr>
+              <w:tabs>
+                <w:tab w:val="left" w:pos="2904"/>
+              </w:tabs>
+              <w:spacing w:line="240" w:lineRule="auto"/>
+              <w:jc w:val="center"/>
+            </w:pPr>
+            <w:r>
+              <w:t>1. Employee selects task from task window</w:t>
+            </w:r>
+          </w:p>
+          <w:p>
+            <w:pPr>
+              <w:widowControl w:val="0"/>
+              <w:pBdr>
+                <w:top w:val="nil"/>
+                <w:left w:val="nil"/>
+                <w:bottom w:val="nil"/>
+                <w:right w:val="nil"/>
+                <w:between w:val="nil"/>
+              </w:pBdr>
+              <w:tabs>
+                <w:tab w:val="left" w:pos="2904"/>
+              </w:tabs>
+              <w:spacing w:line="240" w:lineRule="auto"/>
+              <w:jc w:val="center"/>
+            </w:pPr>
+            <w:r>
+              <w:t>2. Employee adds rating for selected task</w:t>
+            </w:r>
+          </w:p>
+          <w:p>
+            <w:pPr>
+              <w:widowControl w:val="0"/>
+              <w:pBdr>
+                <w:top w:val="nil"/>
+                <w:left w:val="nil"/>
+                <w:bottom w:val="nil"/>
+                <w:right w:val="nil"/>
+                <w:between w:val="nil"/>
+              </w:pBdr>
+              <w:tabs>
+                <w:tab w:val="left" w:pos="2904"/>
+              </w:tabs>
+              <w:spacing w:line="240" w:lineRule="auto"/>
+              <w:jc w:val="center"/>
+            </w:pPr>
+            <w:r>
+              <w:t>3. Employee clicks "Finished" button</w:t>
+            </w:r>
           </w:p>
         </w:tc>
       </w:tr>
@@ -5820,6 +5938,9 @@
               <w:spacing w:line="240" w:lineRule="auto"/>
               <w:jc w:val="center"/>
             </w:pPr>
+            <w:r>
+              <w:t>-</w:t>
+            </w:r>
           </w:p>
         </w:tc>
       </w:tr>
@@ -5881,6 +6002,9 @@
               <w:spacing w:line="240" w:lineRule="auto"/>
               <w:jc w:val="center"/>
             </w:pPr>
+            <w:r>
+              <w:t>-</w:t>
+            </w:r>
           </w:p>
         </w:tc>
       </w:tr>
@@ -5981,6 +6105,9 @@
               <w:spacing w:line="240" w:lineRule="auto"/>
               <w:jc w:val="center"/>
             </w:pPr>
+            <w:r>
+              <w:t>Logout</w:t>
+            </w:r>
           </w:p>
         </w:tc>
       </w:tr>
@@ -6038,6 +6165,9 @@
               <w:spacing w:line="240" w:lineRule="auto"/>
               <w:jc w:val="center"/>
             </w:pPr>
+            <w:r>
+              <w:t>Manager</w:t>
+            </w:r>
           </w:p>
         </w:tc>
         <w:tc>
@@ -6093,6 +6223,9 @@
               <w:spacing w:line="240" w:lineRule="auto"/>
               <w:jc w:val="center"/>
             </w:pPr>
+            <w:r>
+              <w:t>Employee</w:t>
+            </w:r>
           </w:p>
         </w:tc>
       </w:tr>
@@ -6151,9 +6284,15 @@
                 <w:right w:val="nil"/>
                 <w:between w:val="nil"/>
               </w:pBdr>
-              <w:spacing w:line="240" w:lineRule="auto"/>
-              <w:jc w:val="center"/>
-            </w:pPr>
+              <w:tabs>
+                <w:tab w:val="left" w:pos="2784"/>
+              </w:tabs>
+              <w:spacing w:line="240" w:lineRule="auto"/>
+              <w:jc w:val="center"/>
+            </w:pPr>
+            <w:r>
+              <w:t>Actor will be logged out of the application</w:t>
+            </w:r>
           </w:p>
         </w:tc>
       </w:tr>
@@ -6215,6 +6354,9 @@
               <w:spacing w:line="240" w:lineRule="auto"/>
               <w:jc w:val="center"/>
             </w:pPr>
+            <w:r>
+              <w:t>Pressing "Logout" button</w:t>
+            </w:r>
           </w:p>
         </w:tc>
       </w:tr>
@@ -6273,9 +6415,15 @@
                 <w:right w:val="nil"/>
                 <w:between w:val="nil"/>
               </w:pBdr>
-              <w:spacing w:line="240" w:lineRule="auto"/>
-              <w:jc w:val="center"/>
-            </w:pPr>
+              <w:tabs>
+                <w:tab w:val="left" w:pos="2652"/>
+              </w:tabs>
+              <w:spacing w:line="240" w:lineRule="auto"/>
+              <w:jc w:val="center"/>
+            </w:pPr>
+            <w:r>
+              <w:t>Actor is logged in</w:t>
+            </w:r>
           </w:p>
         </w:tc>
       </w:tr>
@@ -6337,6 +6485,9 @@
               <w:spacing w:line="240" w:lineRule="auto"/>
               <w:jc w:val="center"/>
             </w:pPr>
+            <w:r>
+              <w:t>Actor is no longer logged in</w:t>
+            </w:r>
           </w:p>
         </w:tc>
       </w:tr>
@@ -6369,6 +6520,7 @@
               <w:jc w:val="center"/>
             </w:pPr>
             <w:r>
+              <w:lastRenderedPageBreak/>
               <w:t>Normal flow</w:t>
             </w:r>
           </w:p>
@@ -6395,9 +6547,35 @@
                 <w:right w:val="nil"/>
                 <w:between w:val="nil"/>
               </w:pBdr>
-              <w:spacing w:line="240" w:lineRule="auto"/>
-              <w:jc w:val="center"/>
-            </w:pPr>
+              <w:tabs>
+                <w:tab w:val="left" w:pos="2124"/>
+              </w:tabs>
+              <w:spacing w:line="240" w:lineRule="auto"/>
+              <w:jc w:val="center"/>
+            </w:pPr>
+            <w:r>
+              <w:t>1. Actor clicks "Logout" button</w:t>
+            </w:r>
+          </w:p>
+          <w:p>
+            <w:pPr>
+              <w:widowControl w:val="0"/>
+              <w:pBdr>
+                <w:top w:val="nil"/>
+                <w:left w:val="nil"/>
+                <w:bottom w:val="nil"/>
+                <w:right w:val="nil"/>
+                <w:between w:val="nil"/>
+              </w:pBdr>
+              <w:tabs>
+                <w:tab w:val="left" w:pos="2124"/>
+              </w:tabs>
+              <w:spacing w:line="240" w:lineRule="auto"/>
+              <w:jc w:val="center"/>
+            </w:pPr>
+            <w:r>
+              <w:t>2. Authentication window is now displayed</w:t>
+            </w:r>
           </w:p>
         </w:tc>
       </w:tr>
@@ -6459,6 +6637,9 @@
               <w:spacing w:line="240" w:lineRule="auto"/>
               <w:jc w:val="center"/>
             </w:pPr>
+            <w:r>
+              <w:t>-</w:t>
+            </w:r>
           </w:p>
         </w:tc>
       </w:tr>
@@ -6491,7 +6672,6 @@
               <w:jc w:val="center"/>
             </w:pPr>
             <w:r>
-              <w:lastRenderedPageBreak/>
               <w:t>Exceptions</w:t>
             </w:r>
           </w:p>
@@ -6521,6 +6701,9 @@
               <w:spacing w:line="240" w:lineRule="auto"/>
               <w:jc w:val="center"/>
             </w:pPr>
+            <w:r>
+              <w:t>-</w:t>
+            </w:r>
           </w:p>
         </w:tc>
       </w:tr>

</xml_diff>

<commit_message>
First iteration of the application with some extra features although some are buggy
</commit_message>
<xml_diff>
--- a/usecasestable.docx
+++ b/usecasestable.docx
@@ -675,10 +675,7 @@
               <w:jc w:val="center"/>
             </w:pPr>
             <w:r>
-              <w:t>6</w:t>
-            </w:r>
-            <w:r>
-              <w:t>. Application displays error message</w:t>
+              <w:t>6. Application displays error message</w:t>
             </w:r>
           </w:p>
           <w:p>
@@ -3609,53 +3606,41 @@
               <w:jc w:val="center"/>
             </w:pPr>
             <w:r>
-              <w:t>1. Manger clicks "</w:t>
-            </w:r>
-            <w:r>
-              <w:t>Modify</w:t>
-            </w:r>
-            <w:r>
-              <w:t xml:space="preserve"> employee" button from his window</w:t>
-            </w:r>
-          </w:p>
-          <w:p>
-            <w:pPr>
-              <w:widowControl w:val="0"/>
-              <w:pBdr>
-                <w:top w:val="nil"/>
-                <w:left w:val="nil"/>
-                <w:bottom w:val="nil"/>
-                <w:right w:val="nil"/>
-                <w:between w:val="nil"/>
-              </w:pBdr>
-              <w:spacing w:line="240" w:lineRule="auto"/>
-              <w:jc w:val="center"/>
-            </w:pPr>
-            <w:r>
-              <w:t xml:space="preserve">2. Manger </w:t>
-            </w:r>
-            <w:r>
-              <w:t>selects employee</w:t>
-            </w:r>
-          </w:p>
-          <w:p>
-            <w:pPr>
-              <w:widowControl w:val="0"/>
-              <w:pBdr>
-                <w:top w:val="nil"/>
-                <w:left w:val="nil"/>
-                <w:bottom w:val="nil"/>
-                <w:right w:val="nil"/>
-                <w:between w:val="nil"/>
-              </w:pBdr>
-              <w:spacing w:line="240" w:lineRule="auto"/>
-              <w:jc w:val="center"/>
-            </w:pPr>
-            <w:r>
-              <w:t xml:space="preserve">3. Manger inputs </w:t>
-            </w:r>
-            <w:r>
-              <w:t>new username</w:t>
+              <w:t>1. Manger clicks "Modify employee" button from his window</w:t>
+            </w:r>
+          </w:p>
+          <w:p>
+            <w:pPr>
+              <w:widowControl w:val="0"/>
+              <w:pBdr>
+                <w:top w:val="nil"/>
+                <w:left w:val="nil"/>
+                <w:bottom w:val="nil"/>
+                <w:right w:val="nil"/>
+                <w:between w:val="nil"/>
+              </w:pBdr>
+              <w:spacing w:line="240" w:lineRule="auto"/>
+              <w:jc w:val="center"/>
+            </w:pPr>
+            <w:r>
+              <w:t>2. Manger selects employee</w:t>
+            </w:r>
+          </w:p>
+          <w:p>
+            <w:pPr>
+              <w:widowControl w:val="0"/>
+              <w:pBdr>
+                <w:top w:val="nil"/>
+                <w:left w:val="nil"/>
+                <w:bottom w:val="nil"/>
+                <w:right w:val="nil"/>
+                <w:between w:val="nil"/>
+              </w:pBdr>
+              <w:spacing w:line="240" w:lineRule="auto"/>
+              <w:jc w:val="center"/>
+            </w:pPr>
+            <w:r>
+              <w:t>3. Manger inputs new username</w:t>
             </w:r>
           </w:p>
           <w:p>
@@ -3689,16 +3674,7 @@
               <w:jc w:val="center"/>
             </w:pPr>
             <w:r>
-              <w:t>5</w:t>
-            </w:r>
-            <w:r>
-              <w:t>. Manager clicks "</w:t>
-            </w:r>
-            <w:r>
-              <w:t>Modify</w:t>
-            </w:r>
-            <w:r>
-              <w:t>" button</w:t>
+              <w:t>5. Manager clicks "Modify" button</w:t>
             </w:r>
           </w:p>
         </w:tc>
@@ -3762,53 +3738,41 @@
               <w:jc w:val="center"/>
             </w:pPr>
             <w:r>
-              <w:t xml:space="preserve">(when </w:t>
-            </w:r>
-            <w:r>
-              <w:t>employee does not</w:t>
-            </w:r>
-            <w:r>
-              <w:t xml:space="preserve"> exist)</w:t>
-            </w:r>
-          </w:p>
-          <w:p>
-            <w:pPr>
-              <w:widowControl w:val="0"/>
-              <w:pBdr>
-                <w:top w:val="nil"/>
-                <w:left w:val="nil"/>
-                <w:bottom w:val="nil"/>
-                <w:right w:val="nil"/>
-                <w:between w:val="nil"/>
-              </w:pBdr>
-              <w:spacing w:line="240" w:lineRule="auto"/>
-              <w:jc w:val="center"/>
-            </w:pPr>
-            <w:r>
-              <w:t>6</w:t>
-            </w:r>
-            <w:r>
-              <w:t>. Error message is shown</w:t>
-            </w:r>
-          </w:p>
-          <w:p>
-            <w:pPr>
-              <w:widowControl w:val="0"/>
-              <w:pBdr>
-                <w:top w:val="nil"/>
-                <w:left w:val="nil"/>
-                <w:bottom w:val="nil"/>
-                <w:right w:val="nil"/>
-                <w:between w:val="nil"/>
-              </w:pBdr>
-              <w:spacing w:line="240" w:lineRule="auto"/>
-              <w:jc w:val="center"/>
-            </w:pPr>
-            <w:r>
-              <w:t>7</w:t>
-            </w:r>
-            <w:r>
-              <w:t>. Go back to 1 in normal flow</w:t>
+              <w:t>(when employee does not exist)</w:t>
+            </w:r>
+          </w:p>
+          <w:p>
+            <w:pPr>
+              <w:widowControl w:val="0"/>
+              <w:pBdr>
+                <w:top w:val="nil"/>
+                <w:left w:val="nil"/>
+                <w:bottom w:val="nil"/>
+                <w:right w:val="nil"/>
+                <w:between w:val="nil"/>
+              </w:pBdr>
+              <w:spacing w:line="240" w:lineRule="auto"/>
+              <w:jc w:val="center"/>
+            </w:pPr>
+            <w:r>
+              <w:t>6. Error message is shown</w:t>
+            </w:r>
+          </w:p>
+          <w:p>
+            <w:pPr>
+              <w:widowControl w:val="0"/>
+              <w:pBdr>
+                <w:top w:val="nil"/>
+                <w:left w:val="nil"/>
+                <w:bottom w:val="nil"/>
+                <w:right w:val="nil"/>
+                <w:between w:val="nil"/>
+              </w:pBdr>
+              <w:spacing w:line="240" w:lineRule="auto"/>
+              <w:jc w:val="center"/>
+            </w:pPr>
+            <w:r>
+              <w:t>7. Go back to 1 in normal flow</w:t>
             </w:r>
           </w:p>
         </w:tc>
@@ -5509,7 +5473,7 @@
               <w:jc w:val="center"/>
             </w:pPr>
             <w:r>
-              <w:t>-</w:t>
+              <w:t>Manager</w:t>
             </w:r>
           </w:p>
         </w:tc>
@@ -5771,6 +5735,23 @@
               <w:t>Task is no longer displayed in task window</w:t>
             </w:r>
           </w:p>
+          <w:p>
+            <w:pPr>
+              <w:widowControl w:val="0"/>
+              <w:pBdr>
+                <w:top w:val="nil"/>
+                <w:left w:val="nil"/>
+                <w:bottom w:val="nil"/>
+                <w:right w:val="nil"/>
+                <w:between w:val="nil"/>
+              </w:pBdr>
+              <w:spacing w:line="240" w:lineRule="auto"/>
+              <w:jc w:val="center"/>
+            </w:pPr>
+            <w:r>
+              <w:t>Manager views task as finished by employee</w:t>
+            </w:r>
+          </w:p>
         </w:tc>
       </w:tr>
       <w:tr>
@@ -5876,6 +5857,26 @@
             </w:pPr>
             <w:r>
               <w:t>3. Employee clicks "Finished" button</w:t>
+            </w:r>
+          </w:p>
+          <w:p>
+            <w:pPr>
+              <w:widowControl w:val="0"/>
+              <w:pBdr>
+                <w:top w:val="nil"/>
+                <w:left w:val="nil"/>
+                <w:bottom w:val="nil"/>
+                <w:right w:val="nil"/>
+                <w:between w:val="nil"/>
+              </w:pBdr>
+              <w:tabs>
+                <w:tab w:val="left" w:pos="2904"/>
+              </w:tabs>
+              <w:spacing w:line="240" w:lineRule="auto"/>
+              <w:jc w:val="center"/>
+            </w:pPr>
+            <w:r>
+              <w:t>//responses</w:t>
             </w:r>
           </w:p>
         </w:tc>
@@ -6456,6 +6457,7 @@
               <w:jc w:val="center"/>
             </w:pPr>
             <w:r>
+              <w:lastRenderedPageBreak/>
               <w:t>Postconditions</w:t>
             </w:r>
           </w:p>
@@ -6520,7 +6522,6 @@
               <w:jc w:val="center"/>
             </w:pPr>
             <w:r>
-              <w:lastRenderedPageBreak/>
               <w:t>Normal flow</w:t>
             </w:r>
           </w:p>

</xml_diff>